<commit_message>
added assets, images, win page and stats page
created stats and wins pages, added the images needed for the two pages
</commit_message>
<xml_diff>
--- a/Resources.docx
+++ b/Resources.docx
@@ -153,24 +153,207 @@
       </w:hyperlink>
     </w:p>
     <w:p>
+      <w:pPr>
+        <w:rPr>
+          <w:rStyle w:val="Hyperlink"/>
+        </w:rPr>
+      </w:pPr>
       <w:hyperlink r:id="rId9" w:history="1">
         <w:r>
           <w:rPr>
             <w:rStyle w:val="Hyperlink"/>
           </w:rPr>
           <w:t>https://www.mrn.com/2019/01/01/chase-elliott-paint-schemes-2019-nascar-cup/</w:t>
+        </w:r>
+      </w:hyperlink>
+    </w:p>
+    <w:p>
+      <w:pPr>
+        <w:rPr>
+          <w:rStyle w:val="Hyperlink"/>
+        </w:rPr>
+      </w:pPr>
+    </w:p>
+    <w:p>
+      <w:pPr>
+        <w:rPr>
+          <w:b/>
+          <w:bCs/>
+        </w:rPr>
+      </w:pPr>
+      <w:r>
+        <w:rPr>
+          <w:b/>
+          <w:bCs/>
+          <w:sz w:val="24"/>
+          <w:szCs w:val="24"/>
+        </w:rPr>
+        <w:t>Stats Page:</w:t>
+      </w:r>
+      <w:r>
+        <w:rPr>
+          <w:b/>
+          <w:bCs/>
+          <w:sz w:val="24"/>
+          <w:szCs w:val="24"/>
+        </w:rPr>
+        <w:br/>
+      </w:r>
+      <w:r>
+        <w:rPr>
+          <w:b/>
+          <w:bCs/>
+        </w:rPr>
+        <w:t>Info:</w:t>
+      </w:r>
+    </w:p>
+    <w:p>
+      <w:pPr>
+        <w:rPr>
+          <w:b/>
+          <w:bCs/>
+        </w:rPr>
+      </w:pPr>
+      <w:hyperlink r:id="rId10" w:history="1">
+        <w:r>
+          <w:rPr>
+            <w:rStyle w:val="Hyperlink"/>
+          </w:rPr>
+          <w:t>https://www.nascar.com/drivers/chase-elliott</w:t>
+        </w:r>
+      </w:hyperlink>
+    </w:p>
+    <w:p>
+      <w:pPr>
+        <w:rPr>
+          <w:b/>
+          <w:bCs/>
+        </w:rPr>
+      </w:pPr>
+      <w:r>
+        <w:rPr>
+          <w:b/>
+          <w:bCs/>
+        </w:rPr>
+        <w:t>Images:</w:t>
+      </w:r>
+    </w:p>
+    <w:p>
+      <w:hyperlink r:id="rId11" w:history="1">
+        <w:r>
+          <w:rPr>
+            <w:rStyle w:val="Hyperlink"/>
+          </w:rPr>
+          <w:t>https://www.roblox.com/library/840362977/Monster-Energy-NASCAR-Cup-Series-Win-Sticker</w:t>
+        </w:r>
+      </w:hyperlink>
+    </w:p>
+    <w:p>
+      <w:pPr>
+        <w:rPr>
+          <w:b/>
+          <w:bCs/>
+        </w:rPr>
+      </w:pPr>
+      <w:r>
+        <w:rPr>
+          <w:b/>
+          <w:bCs/>
+          <w:sz w:val="24"/>
+          <w:szCs w:val="24"/>
+        </w:rPr>
+        <w:t>Wins Page:</w:t>
+      </w:r>
+      <w:r>
+        <w:rPr>
+          <w:b/>
+          <w:bCs/>
+          <w:sz w:val="24"/>
+          <w:szCs w:val="24"/>
+        </w:rPr>
+        <w:br/>
+      </w:r>
+      <w:r>
+        <w:rPr>
+          <w:b/>
+          <w:bCs/>
+        </w:rPr>
+        <w:t>Images:</w:t>
+      </w:r>
+    </w:p>
+    <w:p>
+      <w:pPr>
+        <w:rPr>
+          <w:b/>
+          <w:bCs/>
+        </w:rPr>
+      </w:pPr>
+      <w:hyperlink r:id="rId12" w:history="1">
+        <w:r>
+          <w:rPr>
+            <w:rStyle w:val="Hyperlink"/>
+          </w:rPr>
+          <w:t>https://www.nascar.com/news-media/2018/08/05/chase-elliott-social-media-nascar-reaction/</w:t>
+        </w:r>
+      </w:hyperlink>
+    </w:p>
+    <w:p>
+      <w:hyperlink r:id="rId13" w:history="1">
+        <w:r>
+          <w:rPr>
+            <w:rStyle w:val="Hyperlink"/>
+          </w:rPr>
+          <w:t>https://www.nascar.com/news-media/2018/10/09/chase-elliott-no-reason-cant-make-run-title/</w:t>
+        </w:r>
+      </w:hyperlink>
+    </w:p>
+    <w:p>
+      <w:hyperlink r:id="rId14" w:history="1">
+        <w:r>
+          <w:rPr>
+            <w:rStyle w:val="Hyperlink"/>
+          </w:rPr>
+          <w:t>https://www.motorsport.com/nascar-cup/news/chase-elliot-we-have-a-shot-2018-championship/3200558/</w:t>
+        </w:r>
+      </w:hyperlink>
+    </w:p>
+    <w:p>
+      <w:hyperlink r:id="rId15" w:history="1">
+        <w:r>
+          <w:rPr>
+            <w:rStyle w:val="Hyperlink"/>
+          </w:rPr>
+          <w:t>https://whnt.com/2019/04/28/chase-elliott-wins-geico-500-at-talladega/</w:t>
+        </w:r>
+      </w:hyperlink>
+    </w:p>
+    <w:p>
+      <w:hyperlink r:id="rId16" w:history="1">
+        <w:r>
+          <w:rPr>
+            <w:rStyle w:val="Hyperlink"/>
+          </w:rPr>
+          <w:t>http://knowhow.napaonline.com/elliott-napa-team-back-to-back-winners-at-watkins-glen/</w:t>
+        </w:r>
+      </w:hyperlink>
+    </w:p>
+    <w:p>
+      <w:pPr>
+        <w:rPr>
+          <w:sz w:val="24"/>
+          <w:szCs w:val="24"/>
+        </w:rPr>
+      </w:pPr>
+      <w:hyperlink r:id="rId17" w:history="1">
+        <w:r>
+          <w:rPr>
+            <w:rStyle w:val="Hyperlink"/>
+          </w:rPr>
+          <w:t>https://speedsport.com/nascar/monster-nascar-cup/elliott-overcomes-mistake-to-rule-the-roval/</w:t>
         </w:r>
       </w:hyperlink>
       <w:bookmarkStart w:id="0" w:name="_GoBack"/>
       <w:bookmarkEnd w:id="0"/>
-    </w:p>
-    <w:p>
-      <w:pPr>
-        <w:rPr>
-          <w:sz w:val="24"/>
-          <w:szCs w:val="24"/>
-        </w:rPr>
-      </w:pPr>
     </w:p>
     <w:sectPr>
       <w:pgSz w:w="12240" w:h="15840"/>

</xml_diff>

<commit_message>
added assets, images, about and gallery pages
Completed about and gallery pages, added all assets and images needed for the two
</commit_message>
<xml_diff>
--- a/Resources.docx
+++ b/Resources.docx
@@ -340,8 +340,7 @@
     <w:p>
       <w:pPr>
         <w:rPr>
-          <w:sz w:val="24"/>
-          <w:szCs w:val="24"/>
+          <w:rStyle w:val="Hyperlink"/>
         </w:rPr>
       </w:pPr>
       <w:hyperlink r:id="rId17" w:history="1">
@@ -350,6 +349,205 @@
             <w:rStyle w:val="Hyperlink"/>
           </w:rPr>
           <w:t>https://speedsport.com/nascar/monster-nascar-cup/elliott-overcomes-mistake-to-rule-the-roval/</w:t>
+        </w:r>
+      </w:hyperlink>
+    </w:p>
+    <w:p>
+      <w:pPr>
+        <w:rPr>
+          <w:b/>
+          <w:bCs/>
+        </w:rPr>
+      </w:pPr>
+      <w:r>
+        <w:rPr>
+          <w:b/>
+          <w:bCs/>
+          <w:sz w:val="24"/>
+          <w:szCs w:val="24"/>
+        </w:rPr>
+        <w:lastRenderedPageBreak/>
+        <w:t>About:</w:t>
+      </w:r>
+      <w:r>
+        <w:rPr>
+          <w:b/>
+          <w:bCs/>
+          <w:sz w:val="24"/>
+          <w:szCs w:val="24"/>
+        </w:rPr>
+        <w:br/>
+      </w:r>
+      <w:r>
+        <w:rPr>
+          <w:b/>
+          <w:bCs/>
+        </w:rPr>
+        <w:t>Images:</w:t>
+      </w:r>
+    </w:p>
+    <w:p>
+      <w:hyperlink r:id="rId18" w:history="1">
+        <w:r>
+          <w:rPr>
+            <w:rStyle w:val="Hyperlink"/>
+          </w:rPr>
+          <w:t>https://www.detroitnews.com/story/sports/motor/2019/05/03/fridays-motors-chase-elliott-takes-dover-pole-sets-track-record/1095162001/</w:t>
+        </w:r>
+      </w:hyperlink>
+    </w:p>
+    <w:p>
+      <w:pPr>
+        <w:rPr>
+          <w:b/>
+          <w:bCs/>
+        </w:rPr>
+      </w:pPr>
+      <w:r>
+        <w:rPr>
+          <w:b/>
+          <w:bCs/>
+        </w:rPr>
+        <w:t>Info:</w:t>
+      </w:r>
+    </w:p>
+    <w:p>
+      <w:hyperlink r:id="rId19" w:history="1">
+        <w:r>
+          <w:rPr>
+            <w:rStyle w:val="Hyperlink"/>
+          </w:rPr>
+          <w:t>https://en.wikipedia.org/wiki/Chase_Elliott</w:t>
+        </w:r>
+      </w:hyperlink>
+    </w:p>
+    <w:p>
+      <w:pPr>
+        <w:rPr>
+          <w:b/>
+          <w:bCs/>
+          <w:sz w:val="24"/>
+          <w:szCs w:val="24"/>
+        </w:rPr>
+      </w:pPr>
+      <w:r>
+        <w:rPr>
+          <w:b/>
+          <w:bCs/>
+          <w:sz w:val="24"/>
+          <w:szCs w:val="24"/>
+        </w:rPr>
+        <w:t>Gallery:</w:t>
+      </w:r>
+    </w:p>
+    <w:p>
+      <w:pPr>
+        <w:rPr>
+          <w:b/>
+          <w:bCs/>
+        </w:rPr>
+      </w:pPr>
+      <w:r>
+        <w:rPr>
+          <w:b/>
+          <w:bCs/>
+        </w:rPr>
+        <w:t>Images:</w:t>
+      </w:r>
+    </w:p>
+    <w:p>
+      <w:hyperlink r:id="rId20" w:history="1">
+        <w:r>
+          <w:rPr>
+            <w:rStyle w:val="Hyperlink"/>
+          </w:rPr>
+          <w:t>https://www.jayski.com/paint-schemes/cup-series-paint-schemes/2019-9-hendrick-motorsports-paint-schemes/</w:t>
+        </w:r>
+      </w:hyperlink>
+    </w:p>
+    <w:p>
+      <w:hyperlink r:id="rId21" w:history="1">
+        <w:r>
+          <w:rPr>
+            <w:rStyle w:val="Hyperlink"/>
+          </w:rPr>
+          <w:t>http://www.hendrickmotorsports.com/news/articles/101433/elliott-to-line-up-fifth-for-dover-race</w:t>
+        </w:r>
+      </w:hyperlink>
+    </w:p>
+    <w:p>
+      <w:hyperlink r:id="rId22" w:history="1">
+        <w:r>
+          <w:rPr>
+            <w:rStyle w:val="Hyperlink"/>
+          </w:rPr>
+          <w:t>https://www.mrn.com/2019/01/01/chase-elliott-paint-schemes-2019-nascar-cup/</w:t>
+        </w:r>
+      </w:hyperlink>
+    </w:p>
+    <w:p>
+      <w:hyperlink r:id="rId23" w:history="1">
+        <w:r>
+          <w:rPr>
+            <w:rStyle w:val="Hyperlink"/>
+          </w:rPr>
+          <w:t>https://www.pinterest.com/pin/822540319417989179/</w:t>
+        </w:r>
+      </w:hyperlink>
+    </w:p>
+    <w:p>
+      <w:hyperlink r:id="rId24" w:history="1">
+        <w:r>
+          <w:rPr>
+            <w:rStyle w:val="Hyperlink"/>
+          </w:rPr>
+          <w:t>https://nascar.nbcsports.com/2018/07/11/hendrick-motorsports-pepsico-mountain-dew-extend-relationship-through-2020/</w:t>
+        </w:r>
+      </w:hyperlink>
+    </w:p>
+    <w:p>
+      <w:hyperlink r:id="rId25" w:history="1">
+        <w:r>
+          <w:rPr>
+            <w:rStyle w:val="Hyperlink"/>
+          </w:rPr>
+          <w:t>https://www.jayski.com/paint-schemes/cup-series-paint-schemes/2019-9-hendrick-motorsports-paint-schemes/</w:t>
+        </w:r>
+      </w:hyperlink>
+    </w:p>
+    <w:p>
+      <w:hyperlink r:id="rId26" w:history="1">
+        <w:r>
+          <w:rPr>
+            <w:rStyle w:val="Hyperlink"/>
+          </w:rPr>
+          <w:t>http://www.hendrickmotorsports.com/news/articles/100972/elliott-johnson-qualify-in-top-10-at-las-vegas</w:t>
+        </w:r>
+      </w:hyperlink>
+    </w:p>
+    <w:p>
+      <w:hyperlink r:id="rId27" w:history="1">
+        <w:r>
+          <w:rPr>
+            <w:rStyle w:val="Hyperlink"/>
+          </w:rPr>
+          <w:t>http://knowhow.napaonline.com/elliott-napa-brakes-team-finish-fifth-at-the-monster-mile/</w:t>
+        </w:r>
+      </w:hyperlink>
+    </w:p>
+    <w:p>
+      <w:pPr>
+        <w:rPr>
+          <w:b/>
+          <w:bCs/>
+        </w:rPr>
+      </w:pPr>
+      <w:hyperlink r:id="rId28" w:history="1">
+        <w:r>
+          <w:rPr>
+            <w:rStyle w:val="Hyperlink"/>
+          </w:rPr>
+          <w:t>http://knowhow.napaonline.com/chase-elliott-daytona-500-qualifying/</w:t>
         </w:r>
       </w:hyperlink>
       <w:bookmarkStart w:id="0" w:name="_GoBack"/>

</xml_diff>